<commit_message>
W15 coding assignment complete and ready for submit
</commit_message>
<xml_diff>
--- a/Week 14 Coding Assignment Instructions.docx
+++ b/Week 14 Coding Assignment Instructions.docx
@@ -135,15 +135,7 @@
               <w:cnfStyle w:val="100000000000" w:firstRow="1" w:lastRow="0" w:firstColumn="0" w:lastColumn="0" w:oddVBand="0" w:evenVBand="0" w:oddHBand="0" w:evenHBand="0" w:firstRowFirstColumn="0" w:firstRowLastColumn="0" w:lastRowFirstColumn="0" w:lastRowLastColumn="0"/>
             </w:pPr>
             <w:r>
-              <w:t xml:space="preserve">% </w:t>
-            </w:r>
-            <w:proofErr w:type="gramStart"/>
-            <w:r>
-              <w:t>of</w:t>
-            </w:r>
-            <w:proofErr w:type="gramEnd"/>
-            <w:r>
-              <w:t xml:space="preserve"> Grade</w:t>
+              <w:t>% of Grade</w:t>
             </w:r>
           </w:p>
         </w:tc>
@@ -358,21 +350,7 @@
         <w:rPr>
           <w:szCs w:val="24"/>
         </w:rPr>
-        <w:t xml:space="preserve"> and paste them in this document </w:t>
-      </w:r>
-      <w:proofErr w:type="gramStart"/>
-      <w:r>
-        <w:rPr>
-          <w:szCs w:val="24"/>
-        </w:rPr>
-        <w:t>where</w:t>
-      </w:r>
-      <w:proofErr w:type="gramEnd"/>
-      <w:r>
-        <w:rPr>
-          <w:szCs w:val="24"/>
-        </w:rPr>
-        <w:t xml:space="preserve"> instructed below.</w:t>
+        <w:t xml:space="preserve"> and paste them in this document where instructed below.</w:t>
       </w:r>
       <w:r>
         <w:rPr>
@@ -390,21 +368,7 @@
         <w:rPr>
           <w:szCs w:val="24"/>
         </w:rPr>
-        <w:t xml:space="preserve">Add the URL for this week’s repository to this document </w:t>
-      </w:r>
-      <w:proofErr w:type="gramStart"/>
-      <w:r>
-        <w:rPr>
-          <w:szCs w:val="24"/>
-        </w:rPr>
-        <w:t>where</w:t>
-      </w:r>
-      <w:proofErr w:type="gramEnd"/>
-      <w:r>
-        <w:rPr>
-          <w:szCs w:val="24"/>
-        </w:rPr>
-        <w:t xml:space="preserve"> instructed and s</w:t>
+        <w:t>Add the URL for this week’s repository to this document where instructed and s</w:t>
       </w:r>
       <w:r>
         <w:rPr>
@@ -675,32 +639,14 @@
         <w:contextualSpacing w:val="0"/>
       </w:pPr>
       <w:r>
-        <w:t xml:space="preserve">With the application still running, use the browser to navigate to the </w:t>
-      </w:r>
-      <w:proofErr w:type="spellStart"/>
-      <w:r>
-        <w:t>OpenAPI</w:t>
-      </w:r>
-      <w:proofErr w:type="spellEnd"/>
-      <w:r>
-        <w:t xml:space="preserve"> documentation. Use the </w:t>
-      </w:r>
-      <w:proofErr w:type="spellStart"/>
-      <w:r>
-        <w:t>OpenAPI</w:t>
-      </w:r>
-      <w:proofErr w:type="spellEnd"/>
-      <w:r>
-        <w:t xml:space="preserve"> documentation to send a GET request to the server with a valid model and trim level. (You can get the model and trim from the provided </w:t>
-      </w:r>
-      <w:proofErr w:type="spellStart"/>
+        <w:t xml:space="preserve">With the application still running, use the browser to navigate to the OpenAPI documentation. Use the OpenAPI documentation to send a GET request to the server with a valid model and trim level. (You can get the model and trim from the provided </w:t>
+      </w:r>
       <w:r>
         <w:rPr>
           <w:rStyle w:val="MonoChar"/>
         </w:rPr>
         <w:t>data.sql</w:t>
       </w:r>
-      <w:proofErr w:type="spellEnd"/>
       <w:r>
         <w:t xml:space="preserve"> file.) Produce a screenshot showing the </w:t>
       </w:r>
@@ -786,16 +732,8 @@
         <w:rPr>
           <w:highlight w:val="yellow"/>
         </w:rPr>
-        <w:t>model=Gladiator and trim=</w:t>
-      </w:r>
-      <w:proofErr w:type="spellStart"/>
-      <w:r>
-        <w:rPr>
-          <w:highlight w:val="yellow"/>
-        </w:rPr>
-        <w:t>Trailhawk</w:t>
-      </w:r>
-      <w:proofErr w:type="spellEnd"/>
+        <w:t>model=Gladiator and trim=Trailhawk</w:t>
+      </w:r>
       <w:r>
         <w:t>:</w:t>
       </w:r>
@@ -976,21 +914,7 @@
         <w:rPr>
           <w:highlight w:val="green"/>
         </w:rPr>
-        <w:t xml:space="preserve">[Component Scan video </w:t>
-      </w:r>
-      <w:proofErr w:type="spellStart"/>
-      <w:r>
-        <w:rPr>
-          <w:highlight w:val="green"/>
-        </w:rPr>
-        <w:t>ts</w:t>
-      </w:r>
-      <w:proofErr w:type="spellEnd"/>
-      <w:r>
-        <w:rPr>
-          <w:highlight w:val="green"/>
-        </w:rPr>
-        <w:t xml:space="preserve"> @12:44]</w:t>
+        <w:t>[Component Scan video ts @12:44]</w:t>
       </w:r>
       <w:r>
         <w:t xml:space="preserve"> </w:t>
@@ -1018,15 +942,7 @@
       </w:r>
       <w:r>
         <w:lastRenderedPageBreak/>
-        <w:t xml:space="preserve">of Jeeps from the file </w:t>
-      </w:r>
-      <w:proofErr w:type="spellStart"/>
-      <w:r>
-        <w:t>src</w:t>
-      </w:r>
-      <w:proofErr w:type="spellEnd"/>
-      <w:r>
-        <w:t>/test/resources/ flyway/migrations/V1.1__Jeep_Data.sql. So, for example, using the model Wrangler and trim level "Sport", the query should return two rows:</w:t>
+        <w:t>of Jeeps from the file src/test/resources/ flyway/migrations/V1.1__Jeep_Data.sql. So, for example, using the model Wrangler and trim level "Sport", the query should return two rows:</w:t>
       </w:r>
     </w:p>
     <w:tbl>
@@ -1339,56 +1255,32 @@
       <w:r>
         <w:t xml:space="preserve">The method should be named </w:t>
       </w:r>
-      <w:proofErr w:type="spellStart"/>
-      <w:proofErr w:type="gramStart"/>
       <w:r>
         <w:rPr>
           <w:rStyle w:val="MonoChar"/>
         </w:rPr>
-        <w:t>buildExpected</w:t>
-      </w:r>
-      <w:proofErr w:type="spellEnd"/>
+        <w:t>buildExpected()</w:t>
+      </w:r>
+      <w:r>
+        <w:t xml:space="preserve">, and it should return a </w:t>
+      </w:r>
       <w:r>
         <w:rPr>
           <w:rStyle w:val="MonoChar"/>
         </w:rPr>
-        <w:t>(</w:t>
-      </w:r>
-      <w:proofErr w:type="gramEnd"/>
+        <w:t>List</w:t>
+      </w:r>
+      <w:r>
+        <w:t xml:space="preserve"> of </w:t>
+      </w:r>
       <w:r>
         <w:rPr>
           <w:rStyle w:val="MonoChar"/>
         </w:rPr>
-        <w:t>)</w:t>
-      </w:r>
-      <w:r>
-        <w:t xml:space="preserve">, and it should return a </w:t>
-      </w:r>
-      <w:r>
-        <w:rPr>
-          <w:rStyle w:val="MonoChar"/>
-        </w:rPr>
-        <w:t>List</w:t>
-      </w:r>
-      <w:r>
-        <w:t xml:space="preserve"> of </w:t>
-      </w:r>
-      <w:r>
-        <w:rPr>
-          <w:rStyle w:val="MonoChar"/>
-        </w:rPr>
         <w:t>Jeep</w:t>
       </w:r>
       <w:r>
-        <w:t xml:space="preserve">. The video put this method into a support </w:t>
-      </w:r>
-      <w:proofErr w:type="gramStart"/>
-      <w:r>
-        <w:t>superclass</w:t>
-      </w:r>
-      <w:proofErr w:type="gramEnd"/>
-      <w:r>
-        <w:t xml:space="preserve"> but you can include it in the main test class if you want.</w:t>
+        <w:t>. The video put this method into a support superclass but you can include it in the main test class if you want.</w:t>
       </w:r>
     </w:p>
     <w:p>
@@ -1401,15 +1293,7 @@
         <w:contextualSpacing w:val="0"/>
       </w:pPr>
       <w:r>
-        <w:t xml:space="preserve">Write an </w:t>
-      </w:r>
-      <w:proofErr w:type="spellStart"/>
-      <w:r>
-        <w:t>AssertJ</w:t>
-      </w:r>
-      <w:proofErr w:type="spellEnd"/>
-      <w:r>
-        <w:t xml:space="preserve"> assertion in the test to assert that the actual list of jeeps returned by the server is the same as the expected list. Run the test. Produce a screenshot showing…</w:t>
+        <w:t>Write an AssertJ assertion in the test to assert that the actual list of jeeps returned by the server is the same as the expected list. Run the test. Produce a screenshot showing…</w:t>
       </w:r>
     </w:p>
     <w:p>
@@ -1638,22 +1522,12 @@
       <w:r>
         <w:t xml:space="preserve">Add a package named </w:t>
       </w:r>
-      <w:proofErr w:type="spellStart"/>
-      <w:proofErr w:type="gramStart"/>
       <w:r>
         <w:rPr>
           <w:rStyle w:val="MonoChar"/>
         </w:rPr>
-        <w:t>com.promineotech</w:t>
-      </w:r>
-      <w:proofErr w:type="gramEnd"/>
-      <w:r>
-        <w:rPr>
-          <w:rStyle w:val="MonoChar"/>
-        </w:rPr>
-        <w:t>.jeep.service</w:t>
-      </w:r>
-      <w:proofErr w:type="spellEnd"/>
+        <w:t>com.promineotech.jeep.service</w:t>
+      </w:r>
       <w:r>
         <w:t>.</w:t>
       </w:r>
@@ -1669,14 +1543,12 @@
       <w:r>
         <w:t xml:space="preserve">In the new package, create an interface named </w:t>
       </w:r>
-      <w:proofErr w:type="spellStart"/>
       <w:r>
         <w:rPr>
           <w:rStyle w:val="MonoChar"/>
         </w:rPr>
         <w:t>JeepSalesService</w:t>
       </w:r>
-      <w:proofErr w:type="spellEnd"/>
       <w:r>
         <w:t>.</w:t>
       </w:r>
@@ -1702,25 +1574,21 @@
       <w:r>
         <w:t xml:space="preserve">), create a class named </w:t>
       </w:r>
-      <w:proofErr w:type="spellStart"/>
       <w:r>
         <w:rPr>
           <w:rStyle w:val="MonoChar"/>
         </w:rPr>
         <w:t>DefaultJeepSalesService</w:t>
       </w:r>
-      <w:proofErr w:type="spellEnd"/>
       <w:r>
         <w:t xml:space="preserve"> that implements the </w:t>
       </w:r>
-      <w:proofErr w:type="spellStart"/>
       <w:r>
         <w:rPr>
           <w:rStyle w:val="MonoChar"/>
         </w:rPr>
         <w:t>JeepSalesService</w:t>
       </w:r>
-      <w:proofErr w:type="spellEnd"/>
       <w:r>
         <w:t xml:space="preserve"> interface. Add the class-level annotation, </w:t>
       </w:r>
@@ -1746,14 +1614,12 @@
       <w:r>
         <w:t xml:space="preserve">Inject the service interface into </w:t>
       </w:r>
-      <w:proofErr w:type="spellStart"/>
       <w:r>
         <w:rPr>
           <w:rStyle w:val="MonoChar"/>
         </w:rPr>
         <w:t>DefaultJeepSalesController</w:t>
       </w:r>
-      <w:proofErr w:type="spellEnd"/>
       <w:r>
         <w:t xml:space="preserve"> using the </w:t>
       </w:r>
@@ -1775,14 +1641,12 @@
       <w:r>
         <w:t xml:space="preserve">, and the variable should be named </w:t>
       </w:r>
-      <w:proofErr w:type="spellStart"/>
       <w:r>
         <w:rPr>
           <w:rStyle w:val="MonoChar"/>
         </w:rPr>
         <w:t>jeepSalesService</w:t>
       </w:r>
-      <w:proofErr w:type="spellEnd"/>
       <w:r>
         <w:t>.</w:t>
       </w:r>
@@ -1798,14 +1662,12 @@
       <w:r>
         <w:t xml:space="preserve">Define the </w:t>
       </w:r>
-      <w:proofErr w:type="spellStart"/>
       <w:r>
         <w:rPr>
           <w:rStyle w:val="MonoChar"/>
         </w:rPr>
         <w:t>fetchJeeps</w:t>
       </w:r>
-      <w:proofErr w:type="spellEnd"/>
       <w:r>
         <w:t xml:space="preserve"> method in the interface. Implement the method in the service class. Call the method from the controller (make sure the controller returns the list of Jeeps returned by the service method). The method signature looks like this:</w:t>
       </w:r>
@@ -1816,25 +1678,7 @@
         <w:ind w:left="720"/>
       </w:pPr>
       <w:r>
-        <w:t xml:space="preserve">List&lt;Jeep&gt; </w:t>
-      </w:r>
-      <w:proofErr w:type="spellStart"/>
-      <w:proofErr w:type="gramStart"/>
-      <w:r>
-        <w:t>fetchJeeps</w:t>
-      </w:r>
-      <w:proofErr w:type="spellEnd"/>
-      <w:r>
-        <w:t>(</w:t>
-      </w:r>
-      <w:proofErr w:type="spellStart"/>
-      <w:proofErr w:type="gramEnd"/>
-      <w:r>
-        <w:t>JeepModel</w:t>
-      </w:r>
-      <w:proofErr w:type="spellEnd"/>
-      <w:r>
-        <w:t xml:space="preserve"> model, String trim);</w:t>
+        <w:t>List&lt;Jeep&gt; fetchJeeps(JeepModel model, String trim);</w:t>
       </w:r>
     </w:p>
     <w:p>
@@ -1994,15 +1838,7 @@
         <w:t xml:space="preserve"> </w:t>
       </w:r>
       <w:r>
-        <w:t xml:space="preserve">Add the database dependencies described in the video to the POM file (MySQL driver and Spring Boot Starter JDBC). To find them, </w:t>
-      </w:r>
-      <w:proofErr w:type="spellStart"/>
-      <w:r>
-        <w:t>nagivate</w:t>
-      </w:r>
-      <w:proofErr w:type="spellEnd"/>
-      <w:r>
-        <w:t xml:space="preserve"> to </w:t>
+        <w:t xml:space="preserve">Add the database dependencies described in the video to the POM file (MySQL driver and Spring Boot Starter JDBC). To find them, nagivate to </w:t>
       </w:r>
       <w:hyperlink r:id="rId14" w:history="1">
         <w:r>
@@ -2015,37 +1851,21 @@
       <w:r>
         <w:t xml:space="preserve">. Search for </w:t>
       </w:r>
-      <w:proofErr w:type="spellStart"/>
       <w:r>
         <w:rPr>
           <w:rStyle w:val="MonoChar"/>
         </w:rPr>
-        <w:t>mysql</w:t>
-      </w:r>
-      <w:proofErr w:type="spellEnd"/>
+        <w:t>mysql-connector-j</w:t>
+      </w:r>
+      <w:r>
+        <w:t xml:space="preserve"> and </w:t>
+      </w:r>
       <w:r>
         <w:rPr>
           <w:rStyle w:val="MonoChar"/>
         </w:rPr>
-        <w:t>-connector-j</w:t>
-      </w:r>
-      <w:r>
-        <w:t xml:space="preserve"> and </w:t>
-      </w:r>
-      <w:r>
-        <w:rPr>
-          <w:rStyle w:val="MonoChar"/>
-        </w:rPr>
-        <w:t>spring-boot-starter-</w:t>
-      </w:r>
-      <w:proofErr w:type="spellStart"/>
-      <w:r>
-        <w:rPr>
-          <w:rStyle w:val="MonoChar"/>
-        </w:rPr>
-        <w:t>jdbc</w:t>
-      </w:r>
-      <w:proofErr w:type="spellEnd"/>
+        <w:t>spring-boot-starter-jdbc</w:t>
+      </w:r>
       <w:r>
         <w:t>. In the POM file you don't need version numbers for either dependency because the version is included in the Spring Boot Starter Parent.</w:t>
       </w:r>
@@ -2074,7 +1894,6 @@
         </w:rPr>
         <w:t>@</w:t>
       </w:r>
-      <w:proofErr w:type="gramStart"/>
       <w:r>
         <w:rPr>
           <w:highlight w:val="green"/>
@@ -2085,130 +1904,84 @@
         <w:t>]</w:t>
       </w:r>
       <w:r>
-        <w:t>Create</w:t>
-      </w:r>
-      <w:proofErr w:type="gramEnd"/>
-      <w:r>
-        <w:t xml:space="preserve"> </w:t>
-      </w:r>
-      <w:proofErr w:type="spellStart"/>
+        <w:t xml:space="preserve">Create </w:t>
+      </w:r>
       <w:r>
         <w:rPr>
           <w:rStyle w:val="MonoChar"/>
         </w:rPr>
         <w:t>application.yaml</w:t>
       </w:r>
-      <w:proofErr w:type="spellEnd"/>
       <w:r>
         <w:t xml:space="preserve"> in </w:t>
       </w:r>
-      <w:proofErr w:type="spellStart"/>
       <w:r>
         <w:rPr>
           <w:rStyle w:val="MonoChar"/>
         </w:rPr>
-        <w:t>src</w:t>
-      </w:r>
-      <w:proofErr w:type="spellEnd"/>
+        <w:t>src/</w:t>
+      </w:r>
       <w:r>
         <w:rPr>
           <w:rStyle w:val="MonoChar"/>
         </w:rPr>
-        <w:t>/</w:t>
+        <w:t>main</w:t>
       </w:r>
       <w:r>
         <w:rPr>
           <w:rStyle w:val="MonoChar"/>
         </w:rPr>
-        <w:t>main</w:t>
+        <w:t>/resources</w:t>
+      </w:r>
+      <w:r>
+        <w:t xml:space="preserve">. Add the </w:t>
       </w:r>
       <w:r>
         <w:rPr>
           <w:rStyle w:val="MonoChar"/>
         </w:rPr>
-        <w:t>/resources</w:t>
-      </w:r>
-      <w:r>
-        <w:t xml:space="preserve">. Add the </w:t>
+        <w:t>spring.datasource.url</w:t>
+      </w:r>
+      <w:r>
+        <w:t xml:space="preserve">, </w:t>
       </w:r>
       <w:r>
         <w:rPr>
           <w:rStyle w:val="MonoChar"/>
         </w:rPr>
-        <w:t>spring.datasource.url</w:t>
-      </w:r>
-      <w:r>
-        <w:t xml:space="preserve">, </w:t>
-      </w:r>
-      <w:proofErr w:type="spellStart"/>
-      <w:proofErr w:type="gramStart"/>
+        <w:t>spring.datasource.username</w:t>
+      </w:r>
+      <w:r>
+        <w:t xml:space="preserve">, and </w:t>
+      </w:r>
       <w:r>
         <w:rPr>
           <w:rStyle w:val="MonoChar"/>
         </w:rPr>
-        <w:t>spring.datasource</w:t>
-      </w:r>
-      <w:proofErr w:type="gramEnd"/>
+        <w:t>spring.datasource.password</w:t>
+      </w:r>
+      <w:r>
+        <w:t xml:space="preserve"> properties to </w:t>
+      </w:r>
       <w:r>
         <w:rPr>
           <w:rStyle w:val="MonoChar"/>
         </w:rPr>
-        <w:t>.username</w:t>
-      </w:r>
-      <w:proofErr w:type="spellEnd"/>
-      <w:r>
-        <w:t xml:space="preserve">, and </w:t>
-      </w:r>
-      <w:proofErr w:type="spellStart"/>
-      <w:r>
-        <w:rPr>
-          <w:rStyle w:val="MonoChar"/>
-        </w:rPr>
-        <w:t>spring.datasource.password</w:t>
-      </w:r>
-      <w:proofErr w:type="spellEnd"/>
-      <w:r>
-        <w:t xml:space="preserve"> properties to </w:t>
-      </w:r>
-      <w:proofErr w:type="spellStart"/>
-      <w:r>
-        <w:rPr>
-          <w:rStyle w:val="MonoChar"/>
-        </w:rPr>
         <w:t>application.yaml</w:t>
       </w:r>
-      <w:proofErr w:type="spellEnd"/>
-      <w:r>
-        <w:t xml:space="preserve">. The </w:t>
-      </w:r>
-      <w:proofErr w:type="spellStart"/>
-      <w:r>
-        <w:t>url</w:t>
-      </w:r>
-      <w:proofErr w:type="spellEnd"/>
-      <w:r>
-        <w:t xml:space="preserve"> should be the same as shown in the video </w:t>
+      <w:r>
+        <w:t xml:space="preserve">. The url should be the same as shown in the video </w:t>
       </w:r>
       <w:r>
         <w:lastRenderedPageBreak/>
         <w:t>(</w:t>
       </w:r>
-      <w:proofErr w:type="spellStart"/>
-      <w:proofErr w:type="gramStart"/>
       <w:r>
         <w:rPr>
           <w:rStyle w:val="MonoChar"/>
         </w:rPr>
-        <w:t>jdbc:mysql</w:t>
-      </w:r>
-      <w:proofErr w:type="spellEnd"/>
-      <w:r>
-        <w:rPr>
-          <w:rStyle w:val="MonoChar"/>
-        </w:rPr>
-        <w:t>://localhost:3306/jeep</w:t>
-      </w:r>
-      <w:proofErr w:type="gramEnd"/>
+        <w:t>jdbc:mysql://localhost:3306/jeep</w:t>
+      </w:r>
       <w:r>
         <w:t>). The password and username should match your setup. If you created the database under your root user, the username is "root", and the password is the root user password. If you created a "jeep" user or other user, use the correct username and password.</w:t>
       </w:r>
@@ -2218,23 +1991,7 @@
         <w:ind w:left="360"/>
       </w:pPr>
       <w:r>
-        <w:t xml:space="preserve">Be careful with the indentation! YAML allows hierarchical </w:t>
-      </w:r>
-      <w:proofErr w:type="gramStart"/>
-      <w:r>
-        <w:t>configuration</w:t>
-      </w:r>
-      <w:proofErr w:type="gramEnd"/>
-      <w:r>
-        <w:t xml:space="preserve"> but it reads the hierarchy based on the indentation level. The keyword "spring" MUST start in the first column. It should look </w:t>
-      </w:r>
-      <w:proofErr w:type="gramStart"/>
-      <w:r>
-        <w:t>similar to</w:t>
-      </w:r>
-      <w:proofErr w:type="gramEnd"/>
-      <w:r>
-        <w:t xml:space="preserve"> this when done:</w:t>
+        <w:t>Be careful with the indentation! YAML allows hierarchical configuration but it reads the hierarchy based on the indentation level. The keyword "spring" MUST start in the first column. It should look similar to this when done:</w:t>
       </w:r>
     </w:p>
     <w:p>
@@ -2252,15 +2009,7 @@
         <w:ind w:left="360"/>
       </w:pPr>
       <w:r>
-        <w:t xml:space="preserve">  </w:t>
-      </w:r>
-      <w:proofErr w:type="spellStart"/>
-      <w:r>
-        <w:t>datasource</w:t>
-      </w:r>
-      <w:proofErr w:type="spellEnd"/>
-      <w:r>
-        <w:t>:</w:t>
+        <w:t xml:space="preserve">  datasource:</w:t>
       </w:r>
     </w:p>
     <w:p>
@@ -2287,18 +2036,8 @@
         <w:ind w:left="360"/>
       </w:pPr>
       <w:r>
-        <w:t xml:space="preserve">    url: </w:t>
-      </w:r>
-      <w:proofErr w:type="spellStart"/>
-      <w:proofErr w:type="gramStart"/>
-      <w:r>
-        <w:t>jdbc:mysql</w:t>
-      </w:r>
-      <w:proofErr w:type="spellEnd"/>
-      <w:r>
-        <w:t>://localhost:3306/jeep</w:t>
-      </w:r>
-      <w:proofErr w:type="gramEnd"/>
+        <w:t xml:space="preserve">    url: jdbc:mysql://localhost:3306/jeep</w:t>
+      </w:r>
     </w:p>
     <w:p>
       <w:pPr>
@@ -2312,16 +2051,12 @@
       <w:r>
         <w:t xml:space="preserve">Start the application (the real application, not the test). Produce a screenshot that shows </w:t>
       </w:r>
-      <w:proofErr w:type="spellStart"/>
-      <w:proofErr w:type="gramStart"/>
       <w:r>
         <w:rPr>
           <w:rStyle w:val="MonoChar"/>
         </w:rPr>
         <w:t>application.yaml</w:t>
       </w:r>
-      <w:proofErr w:type="spellEnd"/>
-      <w:proofErr w:type="gramEnd"/>
       <w:r>
         <w:t xml:space="preserve"> and the console showing that the application has started with no errors. </w:t>
       </w:r>
@@ -2456,34 +2191,16 @@
         <w:rPr>
           <w:rStyle w:val="MonoChar"/>
         </w:rPr>
-        <w:t>application-</w:t>
-      </w:r>
-      <w:proofErr w:type="spellStart"/>
-      <w:proofErr w:type="gramStart"/>
+        <w:t>application-test.yaml</w:t>
+      </w:r>
+      <w:r>
+        <w:t xml:space="preserve"> in </w:t>
+      </w:r>
       <w:r>
         <w:rPr>
           <w:rStyle w:val="MonoChar"/>
         </w:rPr>
-        <w:t>test.yaml</w:t>
-      </w:r>
-      <w:proofErr w:type="spellEnd"/>
-      <w:proofErr w:type="gramEnd"/>
-      <w:r>
-        <w:t xml:space="preserve"> in </w:t>
-      </w:r>
-      <w:proofErr w:type="spellStart"/>
-      <w:r>
-        <w:rPr>
-          <w:rStyle w:val="MonoChar"/>
-        </w:rPr>
-        <w:t>src</w:t>
-      </w:r>
-      <w:proofErr w:type="spellEnd"/>
-      <w:r>
-        <w:rPr>
-          <w:rStyle w:val="MonoChar"/>
-        </w:rPr>
-        <w:t>/</w:t>
+        <w:t>src/</w:t>
       </w:r>
       <w:r>
         <w:rPr>
@@ -2526,15 +2243,7 @@
         <w:ind w:left="360"/>
       </w:pPr>
       <w:r>
-        <w:t xml:space="preserve">  </w:t>
-      </w:r>
-      <w:proofErr w:type="spellStart"/>
-      <w:r>
-        <w:t>datasource</w:t>
-      </w:r>
-      <w:proofErr w:type="spellEnd"/>
-      <w:r>
-        <w:t>:</w:t>
+        <w:t xml:space="preserve">  datasource:</w:t>
       </w:r>
     </w:p>
     <w:p>
@@ -2543,15 +2252,7 @@
         <w:ind w:left="360"/>
       </w:pPr>
       <w:r>
-        <w:t xml:space="preserve">    url: jdbc:h</w:t>
-      </w:r>
-      <w:proofErr w:type="gramStart"/>
-      <w:r>
-        <w:t>2:mem</w:t>
-      </w:r>
-      <w:proofErr w:type="gramEnd"/>
-      <w:r>
-        <w:t>:jeep</w:t>
+        <w:t xml:space="preserve">    url: jdbc:h2:mem:jeep</w:t>
       </w:r>
     </w:p>
     <w:p>
@@ -2584,18 +2285,8 @@
         <w:rPr>
           <w:rStyle w:val="MonoChar"/>
         </w:rPr>
-        <w:t>application-</w:t>
-      </w:r>
-      <w:proofErr w:type="spellStart"/>
-      <w:proofErr w:type="gramStart"/>
-      <w:r>
-        <w:rPr>
-          <w:rStyle w:val="MonoChar"/>
-        </w:rPr>
-        <w:t>test.yaml</w:t>
-      </w:r>
-      <w:proofErr w:type="spellEnd"/>
-      <w:proofErr w:type="gramEnd"/>
+        <w:t>application-test.yaml</w:t>
+      </w:r>
       <w:r>
         <w:t xml:space="preserve">. </w:t>
       </w:r>

</xml_diff>